<commit_message>
bcrypt nodemailer uuid v4 note added
</commit_message>
<xml_diff>
--- a/resume/bishalresume.docx
+++ b/resume/bishalresume.docx
@@ -679,40 +679,7 @@
                 <w:szCs w:val="22"/>
                 <w:lang w:val="en-GB"/>
               </w:rPr>
-              <w:t>JS L</w:t>
-            </w:r>
-            <w:r>
-              <w:rPr>
-                <w:rFonts w:ascii="Arial" w:hAnsi="Arial"/>
-                <w:b/>
-                <w:bCs/>
-                <w:sz w:val="22"/>
-                <w:szCs w:val="22"/>
-                <w:lang w:val="en-GB"/>
-              </w:rPr>
-              <w:t>ibrary</w:t>
-            </w:r>
-            <w:r>
-              <w:rPr>
-                <w:rFonts w:ascii="Arial" w:hAnsi="Arial"/>
-                <w:b/>
-                <w:bCs/>
-                <w:sz w:val="22"/>
-                <w:szCs w:val="22"/>
-                <w:lang w:val="en-GB"/>
-              </w:rPr>
-              <w:t>/</w:t>
-            </w:r>
-            <w:r>
-              <w:rPr>
-                <w:rFonts w:ascii="Arial" w:hAnsi="Arial"/>
-                <w:b/>
-                <w:bCs/>
-                <w:sz w:val="22"/>
-                <w:szCs w:val="22"/>
-                <w:lang w:val="en-GB"/>
-              </w:rPr>
-              <w:t>Frameworks:</w:t>
+              <w:t>JS Library/Frameworks:</w:t>
             </w:r>
             <w:r>
               <w:rPr>
@@ -991,16 +958,7 @@
                 <w:szCs w:val="22"/>
                 <w:lang w:val="en-GB"/>
               </w:rPr>
-              <w:t xml:space="preserve">, </w:t>
-            </w:r>
-            <w:r>
-              <w:rPr>
-                <w:rFonts w:ascii="Arial" w:hAnsi="Arial"/>
-                <w:sz w:val="22"/>
-                <w:szCs w:val="22"/>
-                <w:lang w:val="en-GB"/>
-              </w:rPr>
-              <w:t>http</w:t>
+              <w:t>, http</w:t>
             </w:r>
           </w:p>
           <w:p>
@@ -1915,33 +1873,7 @@
                   <w:szCs w:val="26"/>
                   <w:lang w:val="en-GB"/>
                 </w:rPr>
-                <w:t>GitHub - Mo</w:t>
-              </w:r>
-              <w:r>
-                <w:rPr>
-                  <w:rStyle w:val="Hyperlink"/>
-                  <w:rFonts w:ascii="Arial" w:hAnsi="Arial"/>
-                  <w:b/>
-                  <w:bCs/>
-                  <w:color w:val="2E74B5" w:themeColor="accent5" w:themeShade="BF"/>
-                  <w:sz w:val="26"/>
-                  <w:szCs w:val="26"/>
-                  <w:lang w:val="en-GB"/>
-                </w:rPr>
-                <w:t>r</w:t>
-              </w:r>
-              <w:r>
-                <w:rPr>
-                  <w:rStyle w:val="Hyperlink"/>
-                  <w:rFonts w:ascii="Arial" w:hAnsi="Arial"/>
-                  <w:b/>
-                  <w:bCs/>
-                  <w:color w:val="2E74B5" w:themeColor="accent5" w:themeShade="BF"/>
-                  <w:sz w:val="26"/>
-                  <w:szCs w:val="26"/>
-                  <w:lang w:val="en-GB"/>
-                </w:rPr>
-                <w:t>e Projects</w:t>
+                <w:t>GitHub - More Projects</w:t>
               </w:r>
             </w:hyperlink>
             <w:r>
@@ -2026,6 +1958,7 @@
               </w:rPr>
               <w:t xml:space="preserve">React, Node, Express, MongoDB, </w:t>
             </w:r>
+            <w:proofErr w:type="gramStart"/>
             <w:r>
               <w:rPr>
                 <w:rFonts w:ascii="Arial" w:hAnsi="Arial"/>
@@ -2052,6 +1985,7 @@
               </w:rPr>
               <w:t>]</w:t>
             </w:r>
+            <w:proofErr w:type="gramEnd"/>
             <w:r>
               <w:rPr>
                 <w:rFonts w:ascii="Arial" w:hAnsi="Arial"/>
@@ -2665,6 +2599,172 @@
               <w:spacing w:before="120" w:after="120" w:line="240" w:lineRule="auto"/>
               <w:rPr>
                 <w:rFonts w:ascii="Arial" w:hAnsi="Arial"/>
+                <w:sz w:val="22"/>
+                <w:szCs w:val="22"/>
+              </w:rPr>
+            </w:pPr>
+            <w:r>
+              <w:rPr>
+                <w:rFonts w:ascii="Arial" w:hAnsi="Arial"/>
+                <w:sz w:val="22"/>
+                <w:szCs w:val="22"/>
+              </w:rPr>
+              <w:t xml:space="preserve">A </w:t>
+            </w:r>
+            <w:r>
+              <w:rPr>
+                <w:rFonts w:ascii="Arial" w:hAnsi="Arial"/>
+                <w:sz w:val="22"/>
+                <w:szCs w:val="22"/>
+              </w:rPr>
+              <w:t xml:space="preserve">simple </w:t>
+            </w:r>
+            <w:r>
+              <w:rPr>
+                <w:rFonts w:ascii="Arial" w:hAnsi="Arial"/>
+                <w:sz w:val="22"/>
+                <w:szCs w:val="22"/>
+              </w:rPr>
+              <w:t xml:space="preserve">movie app utilizing OMDb API, </w:t>
+            </w:r>
+            <w:r>
+              <w:rPr>
+                <w:rFonts w:ascii="Arial" w:hAnsi="Arial"/>
+                <w:sz w:val="22"/>
+                <w:szCs w:val="22"/>
+              </w:rPr>
+              <w:t>enhancing</w:t>
+            </w:r>
+            <w:r>
+              <w:rPr>
+                <w:rFonts w:ascii="Arial" w:hAnsi="Arial"/>
+                <w:sz w:val="22"/>
+                <w:szCs w:val="22"/>
+              </w:rPr>
+              <w:t xml:space="preserve"> skills</w:t>
+            </w:r>
+            <w:r>
+              <w:rPr>
+                <w:rFonts w:ascii="Arial" w:hAnsi="Arial"/>
+                <w:sz w:val="22"/>
+                <w:szCs w:val="22"/>
+              </w:rPr>
+              <w:t xml:space="preserve"> </w:t>
+            </w:r>
+            <w:r>
+              <w:rPr>
+                <w:rFonts w:ascii="Arial" w:hAnsi="Arial"/>
+                <w:sz w:val="22"/>
+                <w:szCs w:val="22"/>
+              </w:rPr>
+              <w:t>in React</w:t>
+            </w:r>
+            <w:r>
+              <w:rPr>
+                <w:rFonts w:ascii="Arial" w:hAnsi="Arial"/>
+                <w:sz w:val="22"/>
+                <w:szCs w:val="22"/>
+              </w:rPr>
+              <w:t xml:space="preserve"> modular</w:t>
+            </w:r>
+            <w:r>
+              <w:rPr>
+                <w:rFonts w:ascii="Arial" w:hAnsi="Arial"/>
+                <w:sz w:val="22"/>
+                <w:szCs w:val="22"/>
+              </w:rPr>
+              <w:t xml:space="preserve"> components, state management, and data fetching</w:t>
+            </w:r>
+            <w:r>
+              <w:rPr>
+                <w:rFonts w:ascii="Arial" w:hAnsi="Arial"/>
+                <w:sz w:val="22"/>
+                <w:szCs w:val="22"/>
+              </w:rPr>
+              <w:t xml:space="preserve">, </w:t>
+            </w:r>
+            <w:r>
+              <w:rPr>
+                <w:rFonts w:ascii="Arial" w:hAnsi="Arial"/>
+                <w:sz w:val="22"/>
+                <w:szCs w:val="22"/>
+              </w:rPr>
+              <w:t>props, hooks, and component interaction</w:t>
+            </w:r>
+            <w:r>
+              <w:rPr>
+                <w:rFonts w:ascii="Arial" w:hAnsi="Arial"/>
+                <w:sz w:val="22"/>
+                <w:szCs w:val="22"/>
+              </w:rPr>
+              <w:t xml:space="preserve">, </w:t>
+            </w:r>
+            <w:r>
+              <w:rPr>
+                <w:rFonts w:ascii="Arial" w:hAnsi="Arial"/>
+                <w:sz w:val="22"/>
+                <w:szCs w:val="22"/>
+              </w:rPr>
+              <w:t>deletion functionality</w:t>
+            </w:r>
+            <w:r>
+              <w:rPr>
+                <w:rFonts w:ascii="Arial" w:hAnsi="Arial"/>
+                <w:sz w:val="22"/>
+                <w:szCs w:val="22"/>
+              </w:rPr>
+              <w:t>,</w:t>
+            </w:r>
+            <w:r>
+              <w:rPr>
+                <w:rFonts w:ascii="Arial" w:hAnsi="Arial"/>
+                <w:sz w:val="22"/>
+                <w:szCs w:val="22"/>
+              </w:rPr>
+              <w:t xml:space="preserve"> and </w:t>
+            </w:r>
+            <w:r>
+              <w:rPr>
+                <w:rFonts w:ascii="Arial" w:hAnsi="Arial"/>
+                <w:sz w:val="22"/>
+                <w:szCs w:val="22"/>
+              </w:rPr>
+              <w:t>implemented</w:t>
+            </w:r>
+            <w:r>
+              <w:rPr>
+                <w:rFonts w:ascii="Arial" w:hAnsi="Arial"/>
+                <w:sz w:val="22"/>
+                <w:szCs w:val="22"/>
+              </w:rPr>
+              <w:t xml:space="preserve"> mood-based filtering.</w:t>
+            </w:r>
+          </w:p>
+          <w:p>
+            <w:pPr>
+              <w:widowControl/>
+              <w:autoSpaceDE/>
+              <w:autoSpaceDN/>
+              <w:spacing w:before="120" w:after="120" w:line="240" w:lineRule="auto"/>
+              <w:rPr>
+                <w:rFonts w:ascii="Arial" w:hAnsi="Arial"/>
+                <w:b/>
+                <w:bCs/>
+                <w:i/>
+                <w:iCs/>
+                <w:sz w:val="22"/>
+                <w:szCs w:val="22"/>
+              </w:rPr>
+            </w:pPr>
+          </w:p>
+          <w:p>
+            <w:pPr>
+              <w:widowControl/>
+              <w:autoSpaceDE/>
+              <w:autoSpaceDN/>
+              <w:spacing w:before="120" w:after="120" w:line="240" w:lineRule="auto"/>
+              <w:rPr>
+                <w:rFonts w:ascii="Arial" w:hAnsi="Arial"/>
                 <w:b/>
                 <w:bCs/>
                 <w:i/>
@@ -2673,142 +2773,6 @@
                 <w:szCs w:val="20"/>
               </w:rPr>
             </w:pPr>
-            <w:r>
-              <w:rPr>
-                <w:rFonts w:ascii="Arial" w:hAnsi="Arial"/>
-                <w:sz w:val="22"/>
-                <w:szCs w:val="22"/>
-              </w:rPr>
-              <w:t xml:space="preserve">A </w:t>
-            </w:r>
-            <w:r>
-              <w:rPr>
-                <w:rFonts w:ascii="Arial" w:hAnsi="Arial"/>
-                <w:sz w:val="22"/>
-                <w:szCs w:val="22"/>
-              </w:rPr>
-              <w:t xml:space="preserve">simple </w:t>
-            </w:r>
-            <w:r>
-              <w:rPr>
-                <w:rFonts w:ascii="Arial" w:hAnsi="Arial"/>
-                <w:sz w:val="22"/>
-                <w:szCs w:val="22"/>
-              </w:rPr>
-              <w:t xml:space="preserve">movie app utilizing OMDb API, </w:t>
-            </w:r>
-            <w:r>
-              <w:rPr>
-                <w:rFonts w:ascii="Arial" w:hAnsi="Arial"/>
-                <w:sz w:val="22"/>
-                <w:szCs w:val="22"/>
-              </w:rPr>
-              <w:t>enhancing</w:t>
-            </w:r>
-            <w:r>
-              <w:rPr>
-                <w:rFonts w:ascii="Arial" w:hAnsi="Arial"/>
-                <w:sz w:val="22"/>
-                <w:szCs w:val="22"/>
-              </w:rPr>
-              <w:t xml:space="preserve"> skills</w:t>
-            </w:r>
-            <w:r>
-              <w:rPr>
-                <w:rFonts w:ascii="Arial" w:hAnsi="Arial"/>
-                <w:sz w:val="22"/>
-                <w:szCs w:val="22"/>
-              </w:rPr>
-              <w:t xml:space="preserve"> </w:t>
-            </w:r>
-            <w:r>
-              <w:rPr>
-                <w:rFonts w:ascii="Arial" w:hAnsi="Arial"/>
-                <w:sz w:val="22"/>
-                <w:szCs w:val="22"/>
-              </w:rPr>
-              <w:t>in React</w:t>
-            </w:r>
-            <w:r>
-              <w:rPr>
-                <w:rFonts w:ascii="Arial" w:hAnsi="Arial"/>
-                <w:sz w:val="22"/>
-                <w:szCs w:val="22"/>
-              </w:rPr>
-              <w:t xml:space="preserve"> modular</w:t>
-            </w:r>
-            <w:r>
-              <w:rPr>
-                <w:rFonts w:ascii="Arial" w:hAnsi="Arial"/>
-                <w:sz w:val="22"/>
-                <w:szCs w:val="22"/>
-              </w:rPr>
-              <w:t xml:space="preserve"> components, state management, and data fetching</w:t>
-            </w:r>
-            <w:r>
-              <w:rPr>
-                <w:rFonts w:ascii="Arial" w:hAnsi="Arial"/>
-                <w:sz w:val="22"/>
-                <w:szCs w:val="22"/>
-              </w:rPr>
-              <w:t xml:space="preserve">, </w:t>
-            </w:r>
-            <w:r>
-              <w:rPr>
-                <w:rFonts w:ascii="Arial" w:hAnsi="Arial"/>
-                <w:sz w:val="22"/>
-                <w:szCs w:val="22"/>
-              </w:rPr>
-              <w:t>props, hooks, and component interaction</w:t>
-            </w:r>
-            <w:r>
-              <w:rPr>
-                <w:rFonts w:ascii="Arial" w:hAnsi="Arial"/>
-                <w:sz w:val="22"/>
-                <w:szCs w:val="22"/>
-              </w:rPr>
-              <w:t xml:space="preserve">, </w:t>
-            </w:r>
-            <w:r>
-              <w:rPr>
-                <w:rFonts w:ascii="Arial" w:hAnsi="Arial"/>
-                <w:sz w:val="22"/>
-                <w:szCs w:val="22"/>
-              </w:rPr>
-              <w:t>deletion functionality</w:t>
-            </w:r>
-            <w:r>
-              <w:rPr>
-                <w:rFonts w:ascii="Arial" w:hAnsi="Arial"/>
-                <w:sz w:val="22"/>
-                <w:szCs w:val="22"/>
-              </w:rPr>
-              <w:t>,</w:t>
-            </w:r>
-            <w:r>
-              <w:rPr>
-                <w:rFonts w:ascii="Arial" w:hAnsi="Arial"/>
-                <w:sz w:val="22"/>
-                <w:szCs w:val="22"/>
-              </w:rPr>
-              <w:t xml:space="preserve"> and </w:t>
-            </w:r>
-            <w:r>
-              <w:rPr>
-                <w:rFonts w:ascii="Arial" w:hAnsi="Arial"/>
-                <w:sz w:val="22"/>
-                <w:szCs w:val="22"/>
-              </w:rPr>
-              <w:t>implemented</w:t>
-            </w:r>
-            <w:r>
-              <w:rPr>
-                <w:rFonts w:ascii="Arial" w:hAnsi="Arial"/>
-                <w:sz w:val="22"/>
-                <w:szCs w:val="22"/>
-              </w:rPr>
-              <w:t xml:space="preserve"> mood-based filtering.</w:t>
-            </w:r>
           </w:p>
           <w:p>
             <w:pPr>
@@ -5096,6 +5060,7 @@
                 <w:szCs w:val="24"/>
                 <w:lang w:val="en-GB" w:eastAsia="ja-JP" w:bidi="ar-SA"/>
               </w:rPr>
+              <w:lastRenderedPageBreak/>
               <w:t>Certifications</w:t>
             </w:r>
           </w:p>

</xml_diff>

<commit_message>
why typescript is awesome and why should learn ts while we have js
</commit_message>
<xml_diff>
--- a/resume/bishalresume.docx
+++ b/resume/bishalresume.docx
@@ -2742,40 +2742,6 @@
           </w:p>
           <w:p>
             <w:pPr>
-              <w:widowControl/>
-              <w:autoSpaceDE/>
-              <w:autoSpaceDN/>
-              <w:spacing w:before="120" w:after="120" w:line="240" w:lineRule="auto"/>
-              <w:rPr>
-                <w:rFonts w:ascii="Arial" w:hAnsi="Arial"/>
-                <w:b/>
-                <w:bCs/>
-                <w:i/>
-                <w:iCs/>
-                <w:sz w:val="22"/>
-                <w:szCs w:val="22"/>
-              </w:rPr>
-            </w:pPr>
-          </w:p>
-          <w:p>
-            <w:pPr>
-              <w:widowControl/>
-              <w:autoSpaceDE/>
-              <w:autoSpaceDN/>
-              <w:spacing w:before="120" w:after="120" w:line="240" w:lineRule="auto"/>
-              <w:rPr>
-                <w:rFonts w:ascii="Arial" w:hAnsi="Arial"/>
-                <w:b/>
-                <w:bCs/>
-                <w:i/>
-                <w:iCs/>
-                <w:sz w:val="20"/>
-                <w:szCs w:val="20"/>
-              </w:rPr>
-            </w:pPr>
-          </w:p>
-          <w:p>
-            <w:pPr>
               <w:spacing w:after="120" w:line="240" w:lineRule="auto"/>
               <w:rPr>
                 <w:rFonts w:ascii="Arial" w:hAnsi="Arial"/>
@@ -5060,7 +5026,6 @@
                 <w:szCs w:val="24"/>
                 <w:lang w:val="en-GB" w:eastAsia="ja-JP" w:bidi="ar-SA"/>
               </w:rPr>
-              <w:lastRenderedPageBreak/>
               <w:t>Certifications</w:t>
             </w:r>
           </w:p>

</xml_diff>